<commit_message>
new style in html
HTML add fiels
</commit_message>
<xml_diff>
--- a/Explain/توضیحات.docx
+++ b/Explain/توضیحات.docx
@@ -2035,6 +2035,66 @@
     <w:p>
       <w:pPr>
         <w:bidi w:val="0"/>
+        <w:ind w:left="360"/>
+        <w:rPr>
+          <w:rtl/>
+          <w:lang w:bidi="fa-IR"/>
+        </w:rPr>
+      </w:pPr>
+    </w:p>
+    <w:p>
+      <w:pPr>
+        <w:pBdr>
+          <w:bottom w:val="single" w:sz="6" w:space="1" w:color="auto"/>
+        </w:pBdr>
+        <w:bidi w:val="0"/>
+        <w:ind w:left="360"/>
+        <w:rPr>
+          <w:rtl/>
+          <w:lang w:bidi="fa-IR"/>
+        </w:rPr>
+      </w:pPr>
+    </w:p>
+    <w:p>
+      <w:pPr>
+        <w:bidi w:val="0"/>
+        <w:ind w:left="360"/>
+        <w:rPr>
+          <w:rtl/>
+          <w:lang w:bidi="fa-IR"/>
+        </w:rPr>
+      </w:pPr>
+    </w:p>
+    <w:p>
+      <w:pPr>
+        <w:bidi w:val="0"/>
+        <w:ind w:left="360"/>
+        <w:rPr>
+          <w:rtl/>
+          <w:lang w:bidi="fa-IR"/>
+        </w:rPr>
+      </w:pPr>
+    </w:p>
+    <w:p>
+      <w:pPr>
+        <w:ind w:left="360"/>
+        <w:rPr>
+          <w:rtl/>
+          <w:lang w:bidi="fa-IR"/>
+        </w:rPr>
+      </w:pPr>
+      <w:r>
+        <w:rPr>
+          <w:rFonts w:hint="cs"/>
+          <w:rtl/>
+          <w:lang w:bidi="fa-IR"/>
+        </w:rPr>
+        <w:lastRenderedPageBreak/>
+        <w:t>ایجاد ورودی و دریافت شماره نمونه از کاربر</w:t>
+      </w:r>
+    </w:p>
+    <w:p>
+      <w:pPr>
         <w:ind w:left="360"/>
         <w:rPr>
           <w:rFonts w:hint="cs"/>

</xml_diff>